<commit_message>
add new time line
</commit_message>
<xml_diff>
--- a/timeline/Time Line Project Face Recognition.docx
+++ b/timeline/Time Line Project Face Recognition.docx
@@ -48,7 +48,7 @@
               <w:bidi w:val="false"/>
               <w:spacing/>
               <w:ind/>
-              <w:jc w:val="left"/>
+              <w:jc w:val="center"/>
               <w:rPr>
                 <w:rFonts w:ascii="Ubuntu" w:hAnsi="Ubuntu"/>
                 <w:b/>
@@ -158,7 +158,7 @@
               <w:bidi w:val="false"/>
               <w:spacing/>
               <w:ind/>
-              <w:jc w:val="left"/>
+              <w:jc w:val="center"/>
               <w:rPr>
                 <w:rFonts w:ascii="Ubuntu" w:hAnsi="Ubuntu"/>
                 <w:b/>
@@ -271,7 +271,7 @@
               <w:bidi w:val="false"/>
               <w:spacing/>
               <w:ind/>
-              <w:jc w:val="left"/>
+              <w:jc w:val="center"/>
               <w:rPr>
                 <w:rFonts w:ascii="Ubuntu" w:hAnsi="Ubuntu"/>
                 <w:b/>
@@ -385,7 +385,7 @@
               <w:bidi w:val="false"/>
               <w:spacing/>
               <w:ind/>
-              <w:jc w:val="left"/>
+              <w:jc w:val="center"/>
               <w:rPr>
                 <w:rFonts w:ascii="Ubuntu" w:hAnsi="Ubuntu"/>
                 <w:b/>
@@ -499,7 +499,7 @@
               <w:bidi w:val="false"/>
               <w:spacing/>
               <w:ind/>
-              <w:jc w:val="left"/>
+              <w:jc w:val="center"/>
               <w:rPr>
                 <w:rFonts w:ascii="Ubuntu" w:hAnsi="Ubuntu"/>
                 <w:b/>
@@ -556,7 +556,7 @@
               <w:bidi w:val="false"/>
               <w:spacing/>
               <w:ind/>
-              <w:jc w:val="left"/>
+              <w:jc w:val="center"/>
               <w:rPr>
                 <w:rFonts w:ascii="Ubuntu" w:hAnsi="Ubuntu"/>
                 <w:sz w:val="18"/>
@@ -569,6 +569,7 @@
                 <w:sz w:val="18"/>
                 <w:szCs w:val="18"/>
               </w:rPr>
+              <w:t xml:space="preserve">08/06/2024</w:t>
             </w:r>
             <w:r>
               <w:rPr>
@@ -605,7 +606,7 @@
               <w:bidi w:val="false"/>
               <w:spacing/>
               <w:ind/>
-              <w:jc w:val="left"/>
+              <w:jc w:val="center"/>
               <w:rPr>
                 <w:rFonts w:ascii="Ubuntu" w:hAnsi="Ubuntu"/>
                 <w:b/>
@@ -662,13 +663,42 @@
               <w:bidi w:val="false"/>
               <w:spacing/>
               <w:ind/>
-              <w:jc w:val="left"/>
+              <w:jc w:val="center"/>
               <w:rPr>
                 <w:rFonts w:ascii="Ubuntu" w:hAnsi="Ubuntu"/>
                 <w:sz w:val="18"/>
                 <w:szCs w:val="18"/>
               </w:rPr>
             </w:pPr>
+            <w:r>
+              <w:rPr>
+                <w:rFonts w:ascii="Ubuntu" w:hAnsi="Ubuntu"/>
+                <w:sz w:val="18"/>
+                <w:szCs w:val="18"/>
+              </w:rPr>
+              <w:t xml:space="preserve">08/06/2024</w:t>
+            </w:r>
+            <w:r>
+              <w:rPr>
+                <w:rFonts w:ascii="Ubuntu" w:hAnsi="Ubuntu"/>
+                <w:sz w:val="18"/>
+                <w:szCs w:val="18"/>
+              </w:rPr>
+            </w:r>
+            <w:r>
+              <w:rPr>
+                <w:rFonts w:ascii="Ubuntu" w:hAnsi="Ubuntu"/>
+                <w:sz w:val="18"/>
+                <w:szCs w:val="18"/>
+              </w:rPr>
+            </w:r>
+            <w:r>
+              <w:rPr>
+                <w:rFonts w:ascii="Ubuntu" w:hAnsi="Ubuntu"/>
+                <w:sz w:val="18"/>
+                <w:szCs w:val="18"/>
+              </w:rPr>
+            </w:r>
             <w:r>
               <w:rPr>
                 <w:rFonts w:ascii="Ubuntu" w:hAnsi="Ubuntu"/>
@@ -711,7 +741,7 @@
               <w:bidi w:val="false"/>
               <w:spacing/>
               <w:ind/>
-              <w:jc w:val="left"/>
+              <w:jc w:val="center"/>
               <w:rPr>
                 <w:rFonts w:ascii="Ubuntu" w:hAnsi="Ubuntu"/>
                 <w:b/>
@@ -769,7 +799,7 @@
               <w:bidi w:val="false"/>
               <w:spacing/>
               <w:ind/>
-              <w:jc w:val="left"/>
+              <w:jc w:val="center"/>
               <w:rPr>
                 <w:rFonts w:ascii="Ubuntu" w:hAnsi="Ubuntu"/>
                 <w:sz w:val="18"/>
@@ -782,6 +812,7 @@
                 <w:sz w:val="18"/>
                 <w:szCs w:val="18"/>
               </w:rPr>
+              <w:t xml:space="preserve">30%</w:t>
             </w:r>
             <w:r>
               <w:rPr>
@@ -1714,6 +1745,7 @@
                 <w:sz w:val="18"/>
                 <w:szCs w:val="18"/>
               </w:rPr>
+              <w:t xml:space="preserve">08/06/2024</w:t>
             </w:r>
             <w:r>
               <w:rPr>
@@ -1762,6 +1794,7 @@
                 <w:sz w:val="18"/>
                 <w:szCs w:val="18"/>
               </w:rPr>
+              <w:t xml:space="preserve">08/06/2024</w:t>
             </w:r>
             <w:r>
               <w:rPr>
@@ -1810,6 +1843,7 @@
                 <w:sz w:val="18"/>
                 <w:szCs w:val="18"/>
               </w:rPr>
+              <w:t xml:space="preserve">1</w:t>
             </w:r>
             <w:r>
               <w:rPr>
@@ -1859,6 +1893,7 @@
                 <w:sz w:val="18"/>
                 <w:szCs w:val="18"/>
               </w:rPr>
+              <w:t xml:space="preserve">SELESAI</w:t>
             </w:r>
             <w:r>
               <w:rPr>
@@ -2116,6 +2151,7 @@
                 <w:sz w:val="18"/>
                 <w:szCs w:val="18"/>
               </w:rPr>
+              <w:t xml:space="preserve">10/06/2024</w:t>
             </w:r>
             <w:r>
               <w:rPr>
@@ -2164,6 +2200,7 @@
                 <w:sz w:val="18"/>
                 <w:szCs w:val="18"/>
               </w:rPr>
+              <w:t xml:space="preserve">12/06/2024</w:t>
             </w:r>
             <w:r>
               <w:rPr>
@@ -2212,6 +2249,7 @@
                 <w:sz w:val="18"/>
                 <w:szCs w:val="18"/>
               </w:rPr>
+              <w:t xml:space="preserve">3</w:t>
             </w:r>
             <w:r>
               <w:rPr>
@@ -2261,6 +2299,7 @@
                 <w:sz w:val="18"/>
                 <w:szCs w:val="18"/>
               </w:rPr>
+              <w:t xml:space="preserve">SELESAI</w:t>
             </w:r>
             <w:r>
               <w:rPr>
@@ -2511,6 +2550,7 @@
                 <w:sz w:val="18"/>
                 <w:szCs w:val="18"/>
               </w:rPr>
+              <w:t xml:space="preserve">15/06/2024</w:t>
             </w:r>
             <w:r>
               <w:rPr>
@@ -2559,6 +2599,7 @@
                 <w:sz w:val="18"/>
                 <w:szCs w:val="18"/>
               </w:rPr>
+              <w:t xml:space="preserve">15/06/2024</w:t>
             </w:r>
             <w:r>
               <w:rPr>
@@ -2607,6 +2648,7 @@
                 <w:sz w:val="18"/>
                 <w:szCs w:val="18"/>
               </w:rPr>
+              <w:t xml:space="preserve">3</w:t>
             </w:r>
             <w:r>
               <w:rPr>
@@ -2656,6 +2698,7 @@
                 <w:sz w:val="18"/>
                 <w:szCs w:val="18"/>
               </w:rPr>
+              <w:t xml:space="preserve">SELESAI</w:t>
             </w:r>
             <w:r>
               <w:rPr>
@@ -2906,6 +2949,7 @@
                 <w:sz w:val="18"/>
                 <w:szCs w:val="18"/>
               </w:rPr>
+              <w:t xml:space="preserve">19/06/2024</w:t>
             </w:r>
             <w:r>
               <w:rPr>
@@ -2954,6 +2998,7 @@
                 <w:sz w:val="18"/>
                 <w:szCs w:val="18"/>
               </w:rPr>
+              <w:t xml:space="preserve">01/07/2024</w:t>
             </w:r>
             <w:r>
               <w:rPr>
@@ -3002,6 +3047,7 @@
                 <w:sz w:val="18"/>
                 <w:szCs w:val="18"/>
               </w:rPr>
+              <w:t xml:space="preserve">14</w:t>
             </w:r>
             <w:r>
               <w:rPr>
@@ -3051,6 +3097,7 @@
                 <w:sz w:val="18"/>
                 <w:szCs w:val="18"/>
               </w:rPr>
+              <w:t xml:space="preserve">SELESAI</w:t>
             </w:r>
             <w:r>
               <w:rPr>
@@ -3301,6 +3348,7 @@
                 <w:sz w:val="18"/>
                 <w:szCs w:val="18"/>
               </w:rPr>
+              <w:t xml:space="preserve">03/07/2024</w:t>
             </w:r>
             <w:r>
               <w:rPr>
@@ -3349,6 +3397,7 @@
                 <w:sz w:val="18"/>
                 <w:szCs w:val="18"/>
               </w:rPr>
+              <w:t xml:space="preserve">03/07/2024</w:t>
             </w:r>
             <w:r>
               <w:rPr>
@@ -3397,6 +3446,7 @@
                 <w:sz w:val="18"/>
                 <w:szCs w:val="18"/>
               </w:rPr>
+              <w:t xml:space="preserve">3</w:t>
             </w:r>
             <w:r>
               <w:rPr>
@@ -3446,6 +3496,7 @@
                 <w:sz w:val="18"/>
                 <w:szCs w:val="18"/>
               </w:rPr>
+              <w:t xml:space="preserve">SELESAI</w:t>
             </w:r>
             <w:r>
               <w:rPr>
@@ -3647,6 +3698,35 @@
                 <w:sz w:val="18"/>
                 <w:szCs w:val="18"/>
               </w:rPr>
+              <w:t xml:space="preserve">04/07/2024</w:t>
+            </w:r>
+            <w:r>
+              <w:rPr>
+                <w:rFonts w:ascii="Ubuntu" w:hAnsi="Ubuntu"/>
+                <w:sz w:val="18"/>
+                <w:szCs w:val="18"/>
+              </w:rPr>
+            </w:r>
+            <w:r>
+              <w:rPr>
+                <w:rFonts w:ascii="Ubuntu" w:hAnsi="Ubuntu"/>
+                <w:sz w:val="18"/>
+                <w:szCs w:val="18"/>
+              </w:rPr>
+            </w:r>
+            <w:r>
+              <w:rPr>
+                <w:rFonts w:ascii="Ubuntu" w:hAnsi="Ubuntu"/>
+                <w:sz w:val="18"/>
+                <w:szCs w:val="18"/>
+              </w:rPr>
+            </w:r>
+            <w:r>
+              <w:rPr>
+                <w:rFonts w:ascii="Ubuntu" w:hAnsi="Ubuntu"/>
+                <w:sz w:val="18"/>
+                <w:szCs w:val="18"/>
+              </w:rPr>
             </w:r>
             <w:r>
               <w:rPr>
@@ -3695,6 +3775,7 @@
                 <w:sz w:val="18"/>
                 <w:szCs w:val="18"/>
               </w:rPr>
+              <w:t xml:space="preserve">05/07/2024</w:t>
             </w:r>
             <w:r>
               <w:rPr>
@@ -3743,6 +3824,7 @@
                 <w:sz w:val="18"/>
                 <w:szCs w:val="18"/>
               </w:rPr>
+              <w:t xml:space="preserve">04/07/2024</w:t>
             </w:r>
             <w:r>
               <w:rPr>
@@ -3791,6 +3873,7 @@
                 <w:sz w:val="18"/>
                 <w:szCs w:val="18"/>
               </w:rPr>
+              <w:t xml:space="preserve">1</w:t>
             </w:r>
             <w:r>
               <w:rPr>
@@ -3840,6 +3923,7 @@
                 <w:sz w:val="18"/>
                 <w:szCs w:val="18"/>
               </w:rPr>
+              <w:t xml:space="preserve">SELESAI</w:t>
             </w:r>
             <w:r>
               <w:rPr>
@@ -4048,6 +4132,7 @@
                 <w:sz w:val="18"/>
                 <w:szCs w:val="18"/>
               </w:rPr>
+              <w:t xml:space="preserve">05/07/2024</w:t>
             </w:r>
             <w:r>
               <w:rPr>
@@ -4096,6 +4181,7 @@
                 <w:sz w:val="18"/>
                 <w:szCs w:val="18"/>
               </w:rPr>
+              <w:t xml:space="preserve">06/07/2024</w:t>
             </w:r>
             <w:r>
               <w:rPr>
@@ -4241,6 +4327,7 @@
                 <w:sz w:val="18"/>
                 <w:szCs w:val="18"/>
               </w:rPr>
+              <w:t xml:space="preserve">ON PROSES</w:t>
             </w:r>
             <w:r>
               <w:rPr>
@@ -4453,21 +4540,61 @@
                 <w:sz w:val="18"/>
                 <w:szCs w:val="18"/>
               </w:rPr>
-            </w:r>
-            <w:r>
-              <w:rPr>
-                <w:rFonts w:ascii="Ubuntu" w:hAnsi="Ubuntu"/>
-                <w:sz w:val="18"/>
-                <w:szCs w:val="18"/>
-              </w:rPr>
-            </w:r>
-            <w:r>
-              <w:rPr>
-                <w:rFonts w:ascii="Ubuntu" w:hAnsi="Ubuntu"/>
-                <w:sz w:val="18"/>
-                <w:szCs w:val="18"/>
-              </w:rPr>
-            </w:r>
+              <w:t xml:space="preserve">08/07/2024</w:t>
+            </w:r>
+            <w:r>
+              <w:rPr>
+                <w:rFonts w:ascii="Ubuntu" w:hAnsi="Ubuntu"/>
+                <w:sz w:val="18"/>
+                <w:szCs w:val="18"/>
+              </w:rPr>
+            </w:r>
+            <w:r>
+              <w:rPr>
+                <w:rFonts w:ascii="Ubuntu" w:hAnsi="Ubuntu"/>
+                <w:sz w:val="18"/>
+                <w:szCs w:val="18"/>
+              </w:rPr>
+            </w:r>
+          </w:p>
+        </w:tc>
+        <w:tc>
+          <w:tcPr>
+            <w:tcBorders>
+              <w:left w:val="single" w:color="000000" w:sz="4" w:space="0"/>
+              <w:bottom w:val="single" w:color="000000" w:sz="4" w:space="0"/>
+            </w:tcBorders>
+            <w:tcW w:w="1077" w:type="dxa"/>
+            <w:vAlign w:val="center"/>
+            <w:vMerge w:val="restart"/>
+            <w:textDirection w:val="lrTb"/>
+            <w:noWrap w:val="false"/>
+          </w:tcPr>
+          <w:p>
+            <w:pPr>
+              <w:pBdr/>
+              <w:spacing/>
+              <w:ind/>
+              <w:jc w:val="center"/>
+              <w:rPr/>
+            </w:pPr>
+            <w:r/>
+            <w:r>
+              <w:rPr>
+                <w:rFonts w:ascii="Ubuntu" w:hAnsi="Ubuntu"/>
+                <w:sz w:val="18"/>
+                <w:szCs w:val="18"/>
+              </w:rPr>
+              <w:t xml:space="preserve">12/07/2024</w:t>
+            </w:r>
+            <w:r>
+              <w:rPr>
+                <w:rFonts w:ascii="Ubuntu" w:hAnsi="Ubuntu"/>
+                <w:sz w:val="18"/>
+                <w:szCs w:val="18"/>
+              </w:rPr>
+            </w:r>
+            <w:r/>
           </w:p>
         </w:tc>
         <w:tc>
@@ -4525,55 +4652,6 @@
               <w:left w:val="single" w:color="000000" w:sz="4" w:space="0"/>
               <w:bottom w:val="single" w:color="000000" w:sz="4" w:space="0"/>
             </w:tcBorders>
-            <w:tcW w:w="1077" w:type="dxa"/>
-            <w:vAlign w:val="center"/>
-            <w:vMerge w:val="restart"/>
-            <w:textDirection w:val="lrTb"/>
-            <w:noWrap w:val="false"/>
-          </w:tcPr>
-          <w:p>
-            <w:pPr>
-              <w:pStyle w:val="851"/>
-              <w:pBdr/>
-              <w:bidi w:val="false"/>
-              <w:spacing/>
-              <w:ind/>
-              <w:jc w:val="center"/>
-              <w:rPr>
-                <w:rFonts w:ascii="Ubuntu" w:hAnsi="Ubuntu"/>
-                <w:sz w:val="18"/>
-                <w:szCs w:val="18"/>
-              </w:rPr>
-            </w:pPr>
-            <w:r>
-              <w:rPr>
-                <w:rFonts w:ascii="Ubuntu" w:hAnsi="Ubuntu"/>
-                <w:sz w:val="18"/>
-                <w:szCs w:val="18"/>
-              </w:rPr>
-            </w:r>
-            <w:r>
-              <w:rPr>
-                <w:rFonts w:ascii="Ubuntu" w:hAnsi="Ubuntu"/>
-                <w:sz w:val="18"/>
-                <w:szCs w:val="18"/>
-              </w:rPr>
-            </w:r>
-            <w:r>
-              <w:rPr>
-                <w:rFonts w:ascii="Ubuntu" w:hAnsi="Ubuntu"/>
-                <w:sz w:val="18"/>
-                <w:szCs w:val="18"/>
-              </w:rPr>
-            </w:r>
-          </w:p>
-        </w:tc>
-        <w:tc>
-          <w:tcPr>
-            <w:tcBorders>
-              <w:left w:val="single" w:color="000000" w:sz="4" w:space="0"/>
-              <w:bottom w:val="single" w:color="000000" w:sz="4" w:space="0"/>
-            </w:tcBorders>
             <w:tcW w:w="996" w:type="dxa"/>
             <w:vAlign w:val="center"/>
             <w:vMerge w:val="restart"/>
@@ -4632,39 +4710,43 @@
           </w:tcPr>
           <w:p>
             <w:pPr>
-              <w:pStyle w:val="851"/>
               <w:pBdr/>
-              <w:bidi w:val="false"/>
               <w:spacing/>
               <w:ind/>
               <w:jc w:val="center"/>
-              <w:rPr>
-                <w:rFonts w:ascii="Ubuntu" w:hAnsi="Ubuntu"/>
-                <w:sz w:val="18"/>
-                <w:szCs w:val="18"/>
-              </w:rPr>
+              <w:rPr/>
             </w:pPr>
-            <w:r>
-              <w:rPr>
-                <w:rFonts w:ascii="Ubuntu" w:hAnsi="Ubuntu"/>
-                <w:sz w:val="18"/>
-                <w:szCs w:val="18"/>
-              </w:rPr>
-            </w:r>
-            <w:r>
-              <w:rPr>
-                <w:rFonts w:ascii="Ubuntu" w:hAnsi="Ubuntu"/>
-                <w:sz w:val="18"/>
-                <w:szCs w:val="18"/>
-              </w:rPr>
-            </w:r>
-            <w:r>
-              <w:rPr>
-                <w:rFonts w:ascii="Ubuntu" w:hAnsi="Ubuntu"/>
-                <w:sz w:val="18"/>
-                <w:szCs w:val="18"/>
-              </w:rPr>
-            </w:r>
+            <w:r/>
+            <w:r>
+              <w:rPr>
+                <w:rFonts w:ascii="Ubuntu" w:hAnsi="Ubuntu"/>
+                <w:sz w:val="18"/>
+                <w:szCs w:val="18"/>
+              </w:rPr>
+              <w:t xml:space="preserve">ON PROSES</w:t>
+            </w:r>
+            <w:r>
+              <w:rPr>
+                <w:rFonts w:ascii="Ubuntu" w:hAnsi="Ubuntu"/>
+                <w:sz w:val="18"/>
+                <w:szCs w:val="18"/>
+              </w:rPr>
+            </w:r>
+            <w:r>
+              <w:rPr>
+                <w:rFonts w:ascii="Ubuntu" w:hAnsi="Ubuntu"/>
+                <w:sz w:val="18"/>
+                <w:szCs w:val="18"/>
+              </w:rPr>
+            </w:r>
+            <w:r>
+              <w:rPr>
+                <w:rFonts w:ascii="Ubuntu" w:hAnsi="Ubuntu"/>
+                <w:sz w:val="18"/>
+                <w:szCs w:val="18"/>
+              </w:rPr>
+            </w:r>
+            <w:r/>
           </w:p>
         </w:tc>
       </w:tr>
@@ -4719,15 +4801,6 @@
                 <w:szCs w:val="18"/>
               </w:rPr>
             </w:r>
-            <w:r>
-              <w:rPr>
-                <w:rFonts w:ascii="Ubuntu" w:hAnsi="Ubuntu"/>
-                <w:b/>
-                <w:bCs/>
-                <w:sz w:val="18"/>
-                <w:szCs w:val="18"/>
-              </w:rPr>
-            </w:r>
           </w:p>
         </w:tc>
         <w:tc>
@@ -4762,14 +4835,7 @@
                 <w:sz w:val="18"/>
                 <w:szCs w:val="18"/>
               </w:rPr>
-              <w:t xml:space="preserve">Trial Alat Face Recognition di Dept IT</w:t>
-            </w:r>
-            <w:r>
-              <w:rPr>
-                <w:rFonts w:ascii="Ubuntu" w:hAnsi="Ubuntu"/>
-                <w:sz w:val="18"/>
-                <w:szCs w:val="18"/>
-              </w:rPr>
+              <w:t xml:space="preserve">Perancangan Dataset Face Recognition Karyawan</w:t>
             </w:r>
             <w:r>
               <w:rPr>
@@ -4821,13 +4887,6 @@
                 <w:szCs w:val="18"/>
               </w:rPr>
             </w:r>
-            <w:r>
-              <w:rPr>
-                <w:rFonts w:ascii="Ubuntu" w:hAnsi="Ubuntu"/>
-                <w:sz w:val="18"/>
-                <w:szCs w:val="18"/>
-              </w:rPr>
-            </w:r>
           </w:p>
         </w:tc>
         <w:tc>
@@ -4844,39 +4903,68 @@
           </w:tcPr>
           <w:p>
             <w:pPr>
-              <w:pStyle w:val="851"/>
               <w:pBdr/>
-              <w:bidi w:val="false"/>
               <w:spacing/>
               <w:ind/>
               <w:jc w:val="center"/>
-              <w:rPr>
-                <w:rFonts w:ascii="Ubuntu" w:hAnsi="Ubuntu"/>
-                <w:sz w:val="18"/>
-                <w:szCs w:val="18"/>
-              </w:rPr>
+              <w:rPr/>
             </w:pPr>
-            <w:r>
-              <w:rPr>
-                <w:rFonts w:ascii="Ubuntu" w:hAnsi="Ubuntu"/>
-                <w:sz w:val="18"/>
-                <w:szCs w:val="18"/>
-              </w:rPr>
-            </w:r>
-            <w:r>
-              <w:rPr>
-                <w:rFonts w:ascii="Ubuntu" w:hAnsi="Ubuntu"/>
-                <w:sz w:val="18"/>
-                <w:szCs w:val="18"/>
-              </w:rPr>
-            </w:r>
-            <w:r>
-              <w:rPr>
-                <w:rFonts w:ascii="Ubuntu" w:hAnsi="Ubuntu"/>
-                <w:sz w:val="18"/>
-                <w:szCs w:val="18"/>
-              </w:rPr>
-            </w:r>
+            <w:r/>
+            <w:r>
+              <w:rPr>
+                <w:rFonts w:ascii="Ubuntu" w:hAnsi="Ubuntu"/>
+                <w:sz w:val="18"/>
+                <w:szCs w:val="18"/>
+              </w:rPr>
+              <w:t xml:space="preserve">15/07/2024</w:t>
+            </w:r>
+            <w:r>
+              <w:rPr>
+                <w:rFonts w:ascii="Ubuntu" w:hAnsi="Ubuntu"/>
+                <w:sz w:val="18"/>
+                <w:szCs w:val="18"/>
+              </w:rPr>
+            </w:r>
+            <w:r/>
+          </w:p>
+        </w:tc>
+        <w:tc>
+          <w:tcPr>
+            <w:tcBorders>
+              <w:left w:val="single" w:color="000000" w:sz="4" w:space="0"/>
+              <w:bottom w:val="single" w:color="000000" w:sz="4" w:space="0"/>
+            </w:tcBorders>
+            <w:tcW w:w="1077" w:type="dxa"/>
+            <w:vAlign w:val="center"/>
+            <w:vMerge w:val="restart"/>
+            <w:textDirection w:val="lrTb"/>
+            <w:noWrap w:val="false"/>
+          </w:tcPr>
+          <w:p>
+            <w:pPr>
+              <w:pBdr/>
+              <w:spacing/>
+              <w:ind/>
+              <w:jc w:val="center"/>
+              <w:rPr/>
+            </w:pPr>
+            <w:r/>
+            <w:r>
+              <w:rPr>
+                <w:rFonts w:ascii="Ubuntu" w:hAnsi="Ubuntu"/>
+                <w:sz w:val="18"/>
+                <w:szCs w:val="18"/>
+              </w:rPr>
+              <w:t xml:space="preserve">19/07/2024</w:t>
+            </w:r>
+            <w:r>
+              <w:rPr>
+                <w:rFonts w:ascii="Ubuntu" w:hAnsi="Ubuntu"/>
+                <w:sz w:val="18"/>
+                <w:szCs w:val="18"/>
+              </w:rPr>
+            </w:r>
+            <w:r/>
           </w:p>
         </w:tc>
         <w:tc>
@@ -4919,62 +5007,6 @@
                 <w:szCs w:val="18"/>
               </w:rPr>
             </w:r>
-            <w:r>
-              <w:rPr>
-                <w:rFonts w:ascii="Ubuntu" w:hAnsi="Ubuntu"/>
-                <w:sz w:val="18"/>
-                <w:szCs w:val="18"/>
-              </w:rPr>
-            </w:r>
-          </w:p>
-        </w:tc>
-        <w:tc>
-          <w:tcPr>
-            <w:tcBorders>
-              <w:left w:val="single" w:color="000000" w:sz="4" w:space="0"/>
-              <w:bottom w:val="single" w:color="000000" w:sz="4" w:space="0"/>
-            </w:tcBorders>
-            <w:tcW w:w="1077" w:type="dxa"/>
-            <w:vAlign w:val="center"/>
-            <w:vMerge w:val="restart"/>
-            <w:textDirection w:val="lrTb"/>
-            <w:noWrap w:val="false"/>
-          </w:tcPr>
-          <w:p>
-            <w:pPr>
-              <w:pStyle w:val="851"/>
-              <w:pBdr/>
-              <w:bidi w:val="false"/>
-              <w:spacing/>
-              <w:ind/>
-              <w:jc w:val="center"/>
-              <w:rPr>
-                <w:rFonts w:ascii="Ubuntu" w:hAnsi="Ubuntu"/>
-                <w:sz w:val="18"/>
-                <w:szCs w:val="18"/>
-              </w:rPr>
-            </w:pPr>
-            <w:r>
-              <w:rPr>
-                <w:rFonts w:ascii="Ubuntu" w:hAnsi="Ubuntu"/>
-                <w:sz w:val="18"/>
-                <w:szCs w:val="18"/>
-              </w:rPr>
-            </w:r>
-            <w:r>
-              <w:rPr>
-                <w:rFonts w:ascii="Ubuntu" w:hAnsi="Ubuntu"/>
-                <w:sz w:val="18"/>
-                <w:szCs w:val="18"/>
-              </w:rPr>
-            </w:r>
-            <w:r>
-              <w:rPr>
-                <w:rFonts w:ascii="Ubuntu" w:hAnsi="Ubuntu"/>
-                <w:sz w:val="18"/>
-                <w:szCs w:val="18"/>
-              </w:rPr>
-            </w:r>
           </w:p>
         </w:tc>
         <w:tc>
@@ -5017,13 +5049,6 @@
                 <w:szCs w:val="18"/>
               </w:rPr>
             </w:r>
-            <w:r>
-              <w:rPr>
-                <w:rFonts w:ascii="Ubuntu" w:hAnsi="Ubuntu"/>
-                <w:sz w:val="18"/>
-                <w:szCs w:val="18"/>
-              </w:rPr>
-            </w:r>
           </w:p>
         </w:tc>
         <w:tc>
@@ -5041,39 +5066,43 @@
           </w:tcPr>
           <w:p>
             <w:pPr>
-              <w:pStyle w:val="851"/>
               <w:pBdr/>
-              <w:bidi w:val="false"/>
               <w:spacing/>
               <w:ind/>
               <w:jc w:val="center"/>
-              <w:rPr>
-                <w:rFonts w:ascii="Ubuntu" w:hAnsi="Ubuntu"/>
-                <w:sz w:val="18"/>
-                <w:szCs w:val="18"/>
-              </w:rPr>
+              <w:rPr/>
             </w:pPr>
-            <w:r>
-              <w:rPr>
-                <w:rFonts w:ascii="Ubuntu" w:hAnsi="Ubuntu"/>
-                <w:sz w:val="18"/>
-                <w:szCs w:val="18"/>
-              </w:rPr>
-            </w:r>
-            <w:r>
-              <w:rPr>
-                <w:rFonts w:ascii="Ubuntu" w:hAnsi="Ubuntu"/>
-                <w:sz w:val="18"/>
-                <w:szCs w:val="18"/>
-              </w:rPr>
-            </w:r>
-            <w:r>
-              <w:rPr>
-                <w:rFonts w:ascii="Ubuntu" w:hAnsi="Ubuntu"/>
-                <w:sz w:val="18"/>
-                <w:szCs w:val="18"/>
-              </w:rPr>
-            </w:r>
+            <w:r/>
+            <w:r>
+              <w:rPr>
+                <w:rFonts w:ascii="Ubuntu" w:hAnsi="Ubuntu"/>
+                <w:sz w:val="18"/>
+                <w:szCs w:val="18"/>
+              </w:rPr>
+              <w:t xml:space="preserve">ON PROSES</w:t>
+            </w:r>
+            <w:r>
+              <w:rPr>
+                <w:rFonts w:ascii="Ubuntu" w:hAnsi="Ubuntu"/>
+                <w:sz w:val="18"/>
+                <w:szCs w:val="18"/>
+              </w:rPr>
+            </w:r>
+            <w:r>
+              <w:rPr>
+                <w:rFonts w:ascii="Ubuntu" w:hAnsi="Ubuntu"/>
+                <w:sz w:val="18"/>
+                <w:szCs w:val="18"/>
+              </w:rPr>
+            </w:r>
+            <w:r>
+              <w:rPr>
+                <w:rFonts w:ascii="Ubuntu" w:hAnsi="Ubuntu"/>
+                <w:sz w:val="18"/>
+                <w:szCs w:val="18"/>
+              </w:rPr>
+            </w:r>
+            <w:r/>
           </w:p>
         </w:tc>
       </w:tr>
@@ -5128,15 +5157,6 @@
                 <w:szCs w:val="18"/>
               </w:rPr>
             </w:r>
-            <w:r>
-              <w:rPr>
-                <w:rFonts w:ascii="Ubuntu" w:hAnsi="Ubuntu"/>
-                <w:b/>
-                <w:bCs/>
-                <w:sz w:val="18"/>
-                <w:szCs w:val="18"/>
-              </w:rPr>
-            </w:r>
           </w:p>
         </w:tc>
         <w:tc>
@@ -5171,7 +5191,7 @@
                 <w:sz w:val="18"/>
                 <w:szCs w:val="18"/>
               </w:rPr>
-              <w:t xml:space="preserve">Koordinasi Pemasangan Alat</w:t>
+              <w:t xml:space="preserve">Trial Alat Face Recognition di Dept IT</w:t>
             </w:r>
             <w:r>
               <w:rPr>
@@ -5221,7 +5241,14 @@
                 <w:sz w:val="18"/>
                 <w:szCs w:val="18"/>
               </w:rPr>
-              <w:t xml:space="preserve">JAJAT</w:t>
+              <w:t xml:space="preserve">JAJAT &amp; SASTRA</w:t>
+            </w:r>
+            <w:r>
+              <w:rPr>
+                <w:rFonts w:ascii="Ubuntu" w:hAnsi="Ubuntu"/>
+                <w:sz w:val="18"/>
+                <w:szCs w:val="18"/>
+              </w:rPr>
             </w:r>
             <w:r>
               <w:rPr>
@@ -5264,6 +5291,7 @@
                 <w:sz w:val="18"/>
                 <w:szCs w:val="18"/>
               </w:rPr>
+              <w:t xml:space="preserve">20/07/2024</w:t>
             </w:r>
             <w:r>
               <w:rPr>
@@ -5313,6 +5341,7 @@
                 <w:sz w:val="18"/>
                 <w:szCs w:val="18"/>
               </w:rPr>
+              <w:t xml:space="preserve">20/07/2024</w:t>
             </w:r>
             <w:r>
               <w:rPr>
@@ -5443,39 +5472,43 @@
           </w:tcPr>
           <w:p>
             <w:pPr>
-              <w:pStyle w:val="851"/>
               <w:pBdr/>
-              <w:bidi w:val="false"/>
               <w:spacing/>
               <w:ind/>
               <w:jc w:val="center"/>
-              <w:rPr>
-                <w:rFonts w:ascii="Ubuntu" w:hAnsi="Ubuntu"/>
-                <w:sz w:val="18"/>
-                <w:szCs w:val="18"/>
-              </w:rPr>
+              <w:rPr/>
             </w:pPr>
-            <w:r>
-              <w:rPr>
-                <w:rFonts w:ascii="Ubuntu" w:hAnsi="Ubuntu"/>
-                <w:sz w:val="18"/>
-                <w:szCs w:val="18"/>
-              </w:rPr>
-            </w:r>
-            <w:r>
-              <w:rPr>
-                <w:rFonts w:ascii="Ubuntu" w:hAnsi="Ubuntu"/>
-                <w:sz w:val="18"/>
-                <w:szCs w:val="18"/>
-              </w:rPr>
-            </w:r>
-            <w:r>
-              <w:rPr>
-                <w:rFonts w:ascii="Ubuntu" w:hAnsi="Ubuntu"/>
-                <w:sz w:val="18"/>
-                <w:szCs w:val="18"/>
-              </w:rPr>
-            </w:r>
+            <w:r/>
+            <w:r>
+              <w:rPr>
+                <w:rFonts w:ascii="Ubuntu" w:hAnsi="Ubuntu"/>
+                <w:sz w:val="18"/>
+                <w:szCs w:val="18"/>
+              </w:rPr>
+              <w:t xml:space="preserve">ON PROSES</w:t>
+            </w:r>
+            <w:r>
+              <w:rPr>
+                <w:rFonts w:ascii="Ubuntu" w:hAnsi="Ubuntu"/>
+                <w:sz w:val="18"/>
+                <w:szCs w:val="18"/>
+              </w:rPr>
+            </w:r>
+            <w:r>
+              <w:rPr>
+                <w:rFonts w:ascii="Ubuntu" w:hAnsi="Ubuntu"/>
+                <w:sz w:val="18"/>
+                <w:szCs w:val="18"/>
+              </w:rPr>
+            </w:r>
+            <w:r>
+              <w:rPr>
+                <w:rFonts w:ascii="Ubuntu" w:hAnsi="Ubuntu"/>
+                <w:sz w:val="18"/>
+                <w:szCs w:val="18"/>
+              </w:rPr>
+            </w:r>
+            <w:r/>
           </w:p>
         </w:tc>
       </w:tr>
@@ -5573,7 +5606,7 @@
                 <w:sz w:val="18"/>
                 <w:szCs w:val="18"/>
               </w:rPr>
-              <w:t xml:space="preserve">Pemasangan Alat</w:t>
+              <w:t xml:space="preserve">Koordinasi Pemasangan Alat</w:t>
             </w:r>
             <w:r>
               <w:rPr>
@@ -5623,42 +5656,7 @@
                 <w:sz w:val="18"/>
                 <w:szCs w:val="18"/>
               </w:rPr>
-              <w:t xml:space="preserve">JAJAT &amp; SASTRA</w:t>
-            </w:r>
-            <w:r>
-              <w:rPr>
-                <w:rFonts w:ascii="Ubuntu" w:hAnsi="Ubuntu"/>
-                <w:sz w:val="18"/>
-                <w:szCs w:val="18"/>
-              </w:rPr>
-            </w:r>
-            <w:r>
-              <w:rPr>
-                <w:rFonts w:ascii="Ubuntu" w:hAnsi="Ubuntu"/>
-                <w:sz w:val="18"/>
-                <w:szCs w:val="18"/>
-              </w:rPr>
-            </w:r>
-            <w:r>
-              <w:rPr>
-                <w:rFonts w:ascii="Ubuntu" w:hAnsi="Ubuntu"/>
-                <w:sz w:val="18"/>
-                <w:szCs w:val="18"/>
-              </w:rPr>
-            </w:r>
-            <w:r>
-              <w:rPr>
-                <w:rFonts w:ascii="Ubuntu" w:hAnsi="Ubuntu"/>
-                <w:sz w:val="18"/>
-                <w:szCs w:val="18"/>
-              </w:rPr>
-            </w:r>
-            <w:r>
-              <w:rPr>
-                <w:rFonts w:ascii="Ubuntu" w:hAnsi="Ubuntu"/>
-                <w:sz w:val="18"/>
-                <w:szCs w:val="18"/>
-              </w:rPr>
+              <w:t xml:space="preserve">JAJAT</w:t>
             </w:r>
             <w:r>
               <w:rPr>
@@ -5701,6 +5699,7 @@
                 <w:sz w:val="18"/>
                 <w:szCs w:val="18"/>
               </w:rPr>
+              <w:t xml:space="preserve">22/07/2024</w:t>
             </w:r>
             <w:r>
               <w:rPr>
@@ -5750,6 +5749,7 @@
                 <w:sz w:val="18"/>
                 <w:szCs w:val="18"/>
               </w:rPr>
+              <w:t xml:space="preserve">22/07/2024</w:t>
             </w:r>
             <w:r>
               <w:rPr>
@@ -5880,39 +5880,43 @@
           </w:tcPr>
           <w:p>
             <w:pPr>
-              <w:pStyle w:val="851"/>
               <w:pBdr/>
-              <w:bidi w:val="false"/>
               <w:spacing/>
               <w:ind/>
               <w:jc w:val="center"/>
-              <w:rPr>
-                <w:rFonts w:ascii="Ubuntu" w:hAnsi="Ubuntu"/>
-                <w:sz w:val="18"/>
-                <w:szCs w:val="18"/>
-              </w:rPr>
+              <w:rPr/>
             </w:pPr>
-            <w:r>
-              <w:rPr>
-                <w:rFonts w:ascii="Ubuntu" w:hAnsi="Ubuntu"/>
-                <w:sz w:val="18"/>
-                <w:szCs w:val="18"/>
-              </w:rPr>
-            </w:r>
-            <w:r>
-              <w:rPr>
-                <w:rFonts w:ascii="Ubuntu" w:hAnsi="Ubuntu"/>
-                <w:sz w:val="18"/>
-                <w:szCs w:val="18"/>
-              </w:rPr>
-            </w:r>
-            <w:r>
-              <w:rPr>
-                <w:rFonts w:ascii="Ubuntu" w:hAnsi="Ubuntu"/>
-                <w:sz w:val="18"/>
-                <w:szCs w:val="18"/>
-              </w:rPr>
-            </w:r>
+            <w:r/>
+            <w:r>
+              <w:rPr>
+                <w:rFonts w:ascii="Ubuntu" w:hAnsi="Ubuntu"/>
+                <w:sz w:val="18"/>
+                <w:szCs w:val="18"/>
+              </w:rPr>
+              <w:t xml:space="preserve">ON PROSES</w:t>
+            </w:r>
+            <w:r>
+              <w:rPr>
+                <w:rFonts w:ascii="Ubuntu" w:hAnsi="Ubuntu"/>
+                <w:sz w:val="18"/>
+                <w:szCs w:val="18"/>
+              </w:rPr>
+            </w:r>
+            <w:r>
+              <w:rPr>
+                <w:rFonts w:ascii="Ubuntu" w:hAnsi="Ubuntu"/>
+                <w:sz w:val="18"/>
+                <w:szCs w:val="18"/>
+              </w:rPr>
+            </w:r>
+            <w:r>
+              <w:rPr>
+                <w:rFonts w:ascii="Ubuntu" w:hAnsi="Ubuntu"/>
+                <w:sz w:val="18"/>
+                <w:szCs w:val="18"/>
+              </w:rPr>
+            </w:r>
+            <w:r/>
           </w:p>
         </w:tc>
       </w:tr>
@@ -6010,7 +6014,7 @@
                 <w:sz w:val="18"/>
                 <w:szCs w:val="18"/>
               </w:rPr>
-              <w:t xml:space="preserve">Trial Alat OCR di Lapangan</w:t>
+              <w:t xml:space="preserve">Pemasangan Alat</w:t>
             </w:r>
             <w:r>
               <w:rPr>
@@ -6138,6 +6142,7 @@
                 <w:sz w:val="18"/>
                 <w:szCs w:val="18"/>
               </w:rPr>
+              <w:t xml:space="preserve">23/07/2024</w:t>
             </w:r>
             <w:r>
               <w:rPr>
@@ -6187,6 +6192,7 @@
                 <w:sz w:val="18"/>
                 <w:szCs w:val="18"/>
               </w:rPr>
+              <w:t xml:space="preserve">23/07/2024</w:t>
             </w:r>
             <w:r>
               <w:rPr>
@@ -6317,6 +6323,64 @@
           </w:tcPr>
           <w:p>
             <w:pPr>
+              <w:pBdr/>
+              <w:spacing/>
+              <w:ind/>
+              <w:jc w:val="center"/>
+              <w:rPr/>
+            </w:pPr>
+            <w:r/>
+            <w:r>
+              <w:rPr>
+                <w:rFonts w:ascii="Ubuntu" w:hAnsi="Ubuntu"/>
+                <w:sz w:val="18"/>
+                <w:szCs w:val="18"/>
+              </w:rPr>
+              <w:t xml:space="preserve">ON PROSES</w:t>
+            </w:r>
+            <w:r>
+              <w:rPr>
+                <w:rFonts w:ascii="Ubuntu" w:hAnsi="Ubuntu"/>
+                <w:sz w:val="18"/>
+                <w:szCs w:val="18"/>
+              </w:rPr>
+            </w:r>
+            <w:r>
+              <w:rPr>
+                <w:rFonts w:ascii="Ubuntu" w:hAnsi="Ubuntu"/>
+                <w:sz w:val="18"/>
+                <w:szCs w:val="18"/>
+              </w:rPr>
+            </w:r>
+            <w:r>
+              <w:rPr>
+                <w:rFonts w:ascii="Ubuntu" w:hAnsi="Ubuntu"/>
+                <w:sz w:val="18"/>
+                <w:szCs w:val="18"/>
+              </w:rPr>
+            </w:r>
+            <w:r/>
+          </w:p>
+        </w:tc>
+      </w:tr>
+      <w:tr>
+        <w:trPr>
+          <w:trHeight w:val="397"/>
+        </w:trPr>
+        <w:tc>
+          <w:tcPr>
+            <w:tcBorders>
+              <w:left w:val="single" w:color="000000" w:sz="4" w:space="0"/>
+              <w:bottom w:val="single" w:color="000000" w:sz="4" w:space="0"/>
+            </w:tcBorders>
+            <w:tcW w:w="505" w:type="dxa"/>
+            <w:vAlign w:val="center"/>
+            <w:vMerge w:val="restart"/>
+            <w:textDirection w:val="lrTb"/>
+            <w:noWrap w:val="false"/>
+          </w:tcPr>
+          <w:p>
+            <w:pPr>
               <w:pStyle w:val="851"/>
               <w:pBdr/>
               <w:bidi w:val="false"/>
@@ -6325,6 +6389,8 @@
               <w:jc w:val="center"/>
               <w:rPr>
                 <w:rFonts w:ascii="Ubuntu" w:hAnsi="Ubuntu"/>
+                <w:b/>
+                <w:bCs/>
                 <w:sz w:val="18"/>
                 <w:szCs w:val="18"/>
               </w:rPr>
@@ -6332,24 +6398,411 @@
             <w:r>
               <w:rPr>
                 <w:rFonts w:ascii="Ubuntu" w:hAnsi="Ubuntu"/>
-                <w:sz w:val="18"/>
-                <w:szCs w:val="18"/>
-              </w:rPr>
-            </w:r>
-            <w:r>
-              <w:rPr>
-                <w:rFonts w:ascii="Ubuntu" w:hAnsi="Ubuntu"/>
-                <w:sz w:val="18"/>
-                <w:szCs w:val="18"/>
-              </w:rPr>
-            </w:r>
-            <w:r>
-              <w:rPr>
-                <w:rFonts w:ascii="Ubuntu" w:hAnsi="Ubuntu"/>
-                <w:sz w:val="18"/>
-                <w:szCs w:val="18"/>
-              </w:rPr>
-            </w:r>
+                <w:b/>
+                <w:bCs/>
+                <w:sz w:val="18"/>
+                <w:szCs w:val="18"/>
+              </w:rPr>
+              <w:t xml:space="preserve">13</w:t>
+            </w:r>
+            <w:r>
+              <w:rPr>
+                <w:rFonts w:ascii="Ubuntu" w:hAnsi="Ubuntu"/>
+                <w:b/>
+                <w:bCs/>
+                <w:sz w:val="18"/>
+                <w:szCs w:val="18"/>
+              </w:rPr>
+            </w:r>
+            <w:r>
+              <w:rPr>
+                <w:rFonts w:ascii="Ubuntu" w:hAnsi="Ubuntu"/>
+                <w:b/>
+                <w:bCs/>
+                <w:sz w:val="18"/>
+                <w:szCs w:val="18"/>
+              </w:rPr>
+            </w:r>
+          </w:p>
+        </w:tc>
+        <w:tc>
+          <w:tcPr>
+            <w:tcBorders>
+              <w:left w:val="single" w:color="000000" w:sz="4" w:space="0"/>
+              <w:bottom w:val="single" w:color="000000" w:sz="4" w:space="0"/>
+            </w:tcBorders>
+            <w:tcW w:w="3627" w:type="dxa"/>
+            <w:vAlign w:val="center"/>
+            <w:vMerge w:val="restart"/>
+            <w:textDirection w:val="lrTb"/>
+            <w:noWrap w:val="false"/>
+          </w:tcPr>
+          <w:p>
+            <w:pPr>
+              <w:pStyle w:val="851"/>
+              <w:pBdr/>
+              <w:bidi w:val="false"/>
+              <w:spacing/>
+              <w:ind/>
+              <w:jc w:val="left"/>
+              <w:rPr>
+                <w:rFonts w:ascii="Ubuntu" w:hAnsi="Ubuntu"/>
+                <w:sz w:val="18"/>
+                <w:szCs w:val="18"/>
+              </w:rPr>
+            </w:pPr>
+            <w:r>
+              <w:rPr>
+                <w:rFonts w:ascii="Ubuntu" w:hAnsi="Ubuntu"/>
+                <w:sz w:val="18"/>
+                <w:szCs w:val="18"/>
+              </w:rPr>
+              <w:t xml:space="preserve">Trial Alat OCR di Lapangan</w:t>
+            </w:r>
+            <w:r>
+              <w:rPr>
+                <w:rFonts w:ascii="Ubuntu" w:hAnsi="Ubuntu"/>
+                <w:sz w:val="18"/>
+                <w:szCs w:val="18"/>
+              </w:rPr>
+            </w:r>
+            <w:r>
+              <w:rPr>
+                <w:rFonts w:ascii="Ubuntu" w:hAnsi="Ubuntu"/>
+                <w:sz w:val="18"/>
+                <w:szCs w:val="18"/>
+              </w:rPr>
+            </w:r>
+          </w:p>
+        </w:tc>
+        <w:tc>
+          <w:tcPr>
+            <w:tcBorders>
+              <w:left w:val="single" w:color="000000" w:sz="4" w:space="0"/>
+              <w:bottom w:val="single" w:color="000000" w:sz="4" w:space="0"/>
+            </w:tcBorders>
+            <w:tcW w:w="1595" w:type="dxa"/>
+            <w:vAlign w:val="center"/>
+            <w:vMerge w:val="restart"/>
+            <w:textDirection w:val="lrTb"/>
+            <w:noWrap w:val="false"/>
+          </w:tcPr>
+          <w:p>
+            <w:pPr>
+              <w:pStyle w:val="851"/>
+              <w:pBdr/>
+              <w:bidi w:val="false"/>
+              <w:spacing/>
+              <w:ind/>
+              <w:jc w:val="center"/>
+              <w:rPr>
+                <w:rFonts w:ascii="Ubuntu" w:hAnsi="Ubuntu"/>
+                <w:sz w:val="18"/>
+                <w:szCs w:val="18"/>
+              </w:rPr>
+            </w:pPr>
+            <w:r>
+              <w:rPr>
+                <w:rFonts w:ascii="Ubuntu" w:hAnsi="Ubuntu"/>
+                <w:sz w:val="18"/>
+                <w:szCs w:val="18"/>
+              </w:rPr>
+              <w:t xml:space="preserve">JAJAT &amp; SASTRA</w:t>
+            </w:r>
+            <w:r>
+              <w:rPr>
+                <w:rFonts w:ascii="Ubuntu" w:hAnsi="Ubuntu"/>
+                <w:sz w:val="18"/>
+                <w:szCs w:val="18"/>
+              </w:rPr>
+            </w:r>
+            <w:r>
+              <w:rPr>
+                <w:rFonts w:ascii="Ubuntu" w:hAnsi="Ubuntu"/>
+                <w:sz w:val="18"/>
+                <w:szCs w:val="18"/>
+              </w:rPr>
+            </w:r>
+            <w:r>
+              <w:rPr>
+                <w:rFonts w:ascii="Ubuntu" w:hAnsi="Ubuntu"/>
+                <w:sz w:val="18"/>
+                <w:szCs w:val="18"/>
+              </w:rPr>
+            </w:r>
+            <w:r>
+              <w:rPr>
+                <w:rFonts w:ascii="Ubuntu" w:hAnsi="Ubuntu"/>
+                <w:sz w:val="18"/>
+                <w:szCs w:val="18"/>
+              </w:rPr>
+            </w:r>
+            <w:r>
+              <w:rPr>
+                <w:rFonts w:ascii="Ubuntu" w:hAnsi="Ubuntu"/>
+                <w:sz w:val="18"/>
+                <w:szCs w:val="18"/>
+              </w:rPr>
+            </w:r>
+            <w:r>
+              <w:rPr>
+                <w:rFonts w:ascii="Ubuntu" w:hAnsi="Ubuntu"/>
+                <w:sz w:val="18"/>
+                <w:szCs w:val="18"/>
+              </w:rPr>
+            </w:r>
+          </w:p>
+        </w:tc>
+        <w:tc>
+          <w:tcPr>
+            <w:tcBorders>
+              <w:left w:val="single" w:color="000000" w:sz="4" w:space="0"/>
+              <w:bottom w:val="single" w:color="000000" w:sz="4" w:space="0"/>
+            </w:tcBorders>
+            <w:tcW w:w="1078" w:type="dxa"/>
+            <w:vAlign w:val="center"/>
+            <w:vMerge w:val="restart"/>
+            <w:textDirection w:val="lrTb"/>
+            <w:noWrap w:val="false"/>
+          </w:tcPr>
+          <w:p>
+            <w:pPr>
+              <w:pStyle w:val="851"/>
+              <w:pBdr/>
+              <w:bidi w:val="false"/>
+              <w:spacing/>
+              <w:ind/>
+              <w:jc w:val="center"/>
+              <w:rPr>
+                <w:rFonts w:ascii="Ubuntu" w:hAnsi="Ubuntu"/>
+                <w:sz w:val="18"/>
+                <w:szCs w:val="18"/>
+              </w:rPr>
+            </w:pPr>
+            <w:r>
+              <w:rPr>
+                <w:rFonts w:ascii="Ubuntu" w:hAnsi="Ubuntu"/>
+                <w:sz w:val="18"/>
+                <w:szCs w:val="18"/>
+              </w:rPr>
+              <w:t xml:space="preserve">24/07/2024</w:t>
+            </w:r>
+            <w:r>
+              <w:rPr>
+                <w:rFonts w:ascii="Ubuntu" w:hAnsi="Ubuntu"/>
+                <w:sz w:val="18"/>
+                <w:szCs w:val="18"/>
+              </w:rPr>
+            </w:r>
+            <w:r>
+              <w:rPr>
+                <w:rFonts w:ascii="Ubuntu" w:hAnsi="Ubuntu"/>
+                <w:sz w:val="18"/>
+                <w:szCs w:val="18"/>
+              </w:rPr>
+            </w:r>
+          </w:p>
+        </w:tc>
+        <w:tc>
+          <w:tcPr>
+            <w:tcBorders>
+              <w:left w:val="single" w:color="000000" w:sz="4" w:space="0"/>
+              <w:bottom w:val="single" w:color="000000" w:sz="4" w:space="0"/>
+            </w:tcBorders>
+            <w:tcW w:w="1077" w:type="dxa"/>
+            <w:vAlign w:val="center"/>
+            <w:vMerge w:val="restart"/>
+            <w:textDirection w:val="lrTb"/>
+            <w:noWrap w:val="false"/>
+          </w:tcPr>
+          <w:p>
+            <w:pPr>
+              <w:pStyle w:val="851"/>
+              <w:pBdr/>
+              <w:bidi w:val="false"/>
+              <w:spacing/>
+              <w:ind/>
+              <w:jc w:val="center"/>
+              <w:rPr>
+                <w:rFonts w:ascii="Ubuntu" w:hAnsi="Ubuntu"/>
+                <w:sz w:val="18"/>
+                <w:szCs w:val="18"/>
+              </w:rPr>
+            </w:pPr>
+            <w:r>
+              <w:rPr>
+                <w:rFonts w:ascii="Ubuntu" w:hAnsi="Ubuntu"/>
+                <w:sz w:val="18"/>
+                <w:szCs w:val="18"/>
+              </w:rPr>
+              <w:t xml:space="preserve">31/07/2024</w:t>
+            </w:r>
+            <w:r>
+              <w:rPr>
+                <w:rFonts w:ascii="Ubuntu" w:hAnsi="Ubuntu"/>
+                <w:sz w:val="18"/>
+                <w:szCs w:val="18"/>
+              </w:rPr>
+            </w:r>
+            <w:r>
+              <w:rPr>
+                <w:rFonts w:ascii="Ubuntu" w:hAnsi="Ubuntu"/>
+                <w:sz w:val="18"/>
+                <w:szCs w:val="18"/>
+              </w:rPr>
+            </w:r>
+          </w:p>
+        </w:tc>
+        <w:tc>
+          <w:tcPr>
+            <w:tcBorders>
+              <w:left w:val="single" w:color="000000" w:sz="4" w:space="0"/>
+              <w:bottom w:val="single" w:color="000000" w:sz="4" w:space="0"/>
+            </w:tcBorders>
+            <w:tcW w:w="1077" w:type="dxa"/>
+            <w:vAlign w:val="center"/>
+            <w:vMerge w:val="restart"/>
+            <w:textDirection w:val="lrTb"/>
+            <w:noWrap w:val="false"/>
+          </w:tcPr>
+          <w:p>
+            <w:pPr>
+              <w:pStyle w:val="851"/>
+              <w:pBdr/>
+              <w:bidi w:val="false"/>
+              <w:spacing/>
+              <w:ind/>
+              <w:jc w:val="center"/>
+              <w:rPr>
+                <w:rFonts w:ascii="Ubuntu" w:hAnsi="Ubuntu"/>
+                <w:sz w:val="18"/>
+                <w:szCs w:val="18"/>
+              </w:rPr>
+            </w:pPr>
+            <w:r>
+              <w:rPr>
+                <w:rFonts w:ascii="Ubuntu" w:hAnsi="Ubuntu"/>
+                <w:sz w:val="18"/>
+                <w:szCs w:val="18"/>
+              </w:rPr>
+            </w:r>
+            <w:r>
+              <w:rPr>
+                <w:rFonts w:ascii="Ubuntu" w:hAnsi="Ubuntu"/>
+                <w:sz w:val="18"/>
+                <w:szCs w:val="18"/>
+              </w:rPr>
+            </w:r>
+            <w:r>
+              <w:rPr>
+                <w:rFonts w:ascii="Ubuntu" w:hAnsi="Ubuntu"/>
+                <w:sz w:val="18"/>
+                <w:szCs w:val="18"/>
+              </w:rPr>
+            </w:r>
+          </w:p>
+        </w:tc>
+        <w:tc>
+          <w:tcPr>
+            <w:tcBorders>
+              <w:left w:val="single" w:color="000000" w:sz="4" w:space="0"/>
+              <w:bottom w:val="single" w:color="000000" w:sz="4" w:space="0"/>
+            </w:tcBorders>
+            <w:tcW w:w="996" w:type="dxa"/>
+            <w:vAlign w:val="center"/>
+            <w:vMerge w:val="restart"/>
+            <w:textDirection w:val="lrTb"/>
+            <w:noWrap w:val="false"/>
+          </w:tcPr>
+          <w:p>
+            <w:pPr>
+              <w:pStyle w:val="851"/>
+              <w:pBdr/>
+              <w:bidi w:val="false"/>
+              <w:spacing/>
+              <w:ind/>
+              <w:jc w:val="center"/>
+              <w:rPr>
+                <w:rFonts w:ascii="Ubuntu" w:hAnsi="Ubuntu"/>
+                <w:sz w:val="18"/>
+                <w:szCs w:val="18"/>
+              </w:rPr>
+            </w:pPr>
+            <w:r>
+              <w:rPr>
+                <w:rFonts w:ascii="Ubuntu" w:hAnsi="Ubuntu"/>
+                <w:sz w:val="18"/>
+                <w:szCs w:val="18"/>
+              </w:rPr>
+            </w:r>
+            <w:r>
+              <w:rPr>
+                <w:rFonts w:ascii="Ubuntu" w:hAnsi="Ubuntu"/>
+                <w:sz w:val="18"/>
+                <w:szCs w:val="18"/>
+              </w:rPr>
+            </w:r>
+            <w:r>
+              <w:rPr>
+                <w:rFonts w:ascii="Ubuntu" w:hAnsi="Ubuntu"/>
+                <w:sz w:val="18"/>
+                <w:szCs w:val="18"/>
+              </w:rPr>
+            </w:r>
+          </w:p>
+        </w:tc>
+        <w:tc>
+          <w:tcPr>
+            <w:tcBorders>
+              <w:left w:val="single" w:color="000000" w:sz="4" w:space="0"/>
+              <w:bottom w:val="single" w:color="000000" w:sz="4" w:space="0"/>
+              <w:right w:val="single" w:color="000000" w:sz="4" w:space="0"/>
+            </w:tcBorders>
+            <w:tcW w:w="1145" w:type="dxa"/>
+            <w:vAlign w:val="center"/>
+            <w:vMerge w:val="restart"/>
+            <w:textDirection w:val="lrTb"/>
+            <w:noWrap w:val="false"/>
+          </w:tcPr>
+          <w:p>
+            <w:pPr>
+              <w:pBdr/>
+              <w:spacing/>
+              <w:ind/>
+              <w:jc w:val="center"/>
+              <w:rPr/>
+            </w:pPr>
+            <w:r/>
+            <w:r>
+              <w:rPr>
+                <w:rFonts w:ascii="Ubuntu" w:hAnsi="Ubuntu"/>
+                <w:sz w:val="18"/>
+                <w:szCs w:val="18"/>
+              </w:rPr>
+              <w:t xml:space="preserve">ON PROSES</w:t>
+            </w:r>
+            <w:r>
+              <w:rPr>
+                <w:rFonts w:ascii="Ubuntu" w:hAnsi="Ubuntu"/>
+                <w:sz w:val="18"/>
+                <w:szCs w:val="18"/>
+              </w:rPr>
+            </w:r>
+            <w:r>
+              <w:rPr>
+                <w:rFonts w:ascii="Ubuntu" w:hAnsi="Ubuntu"/>
+                <w:sz w:val="18"/>
+                <w:szCs w:val="18"/>
+              </w:rPr>
+            </w:r>
+            <w:r>
+              <w:rPr>
+                <w:rFonts w:ascii="Ubuntu" w:hAnsi="Ubuntu"/>
+                <w:sz w:val="18"/>
+                <w:szCs w:val="18"/>
+              </w:rPr>
+            </w:r>
+            <w:r/>
           </w:p>
         </w:tc>
       </w:tr>

</xml_diff>